<commit_message>
git struggg is real
</commit_message>
<xml_diff>
--- a/r2d2 rubric check.docx
+++ b/r2d2 rubric check.docx
@@ -53,19 +53,19 @@
         <w:spacing w:before="100" w:beforeAutospacing="1" w:after="100" w:afterAutospacing="1" w:line="349" w:lineRule="atLeast"/>
         <w:rPr>
           <w:rFonts w:ascii="Helvetica Neue" w:eastAsia="Times New Roman" w:hAnsi="Helvetica Neue" w:cs="Times New Roman"/>
-          <w:b/>
-          <w:color w:val="333333"/>
-        </w:rPr>
-      </w:pPr>
-      <w:r>
-        <w:rPr>
-          <w:rFonts w:ascii="Helvetica Neue" w:eastAsia="Times New Roman" w:hAnsi="Helvetica Neue" w:cs="Times New Roman"/>
-          <w:b/>
+          <w:color w:val="333333"/>
+        </w:rPr>
+      </w:pPr>
+      <w:bookmarkStart w:id="0" w:name="_GoBack"/>
+      <w:r>
+        <w:rPr>
+          <w:rFonts w:ascii="Helvetica Neue" w:eastAsia="Times New Roman" w:hAnsi="Helvetica Neue" w:cs="Times New Roman"/>
           <w:color w:val="333333"/>
         </w:rPr>
         <w:t>Has a README.md file</w:t>
       </w:r>
     </w:p>
+    <w:bookmarkEnd w:id="0"/>
     <w:p>
       <w:pPr>
         <w:numPr>
@@ -1111,7 +1111,6 @@
           <w:szCs w:val="35"/>
         </w:rPr>
       </w:pPr>
-      <w:bookmarkStart w:id="0" w:name="_GoBack"/>
       <w:r>
         <w:rPr>
           <w:rFonts w:ascii="Helvetica Neue" w:eastAsia="Times New Roman" w:hAnsi="Helvetica Neue" w:cs="Times New Roman"/>
@@ -1203,7 +1202,6 @@
         <w:t>With 5 Point Bonus: 35</w:t>
       </w:r>
     </w:p>
-    <w:bookmarkEnd w:id="0"/>
     <w:p>
       <w:pPr>
         <w:rPr>

</xml_diff>

<commit_message>
did final commit last night but didn't commit to my gh-pages
</commit_message>
<xml_diff>
--- a/r2d2 rubric check.docx
+++ b/r2d2 rubric check.docx
@@ -56,7 +56,6 @@
           <w:color w:val="333333"/>
         </w:rPr>
       </w:pPr>
-      <w:bookmarkStart w:id="0" w:name="_GoBack"/>
       <w:r>
         <w:rPr>
           <w:rFonts w:ascii="Helvetica Neue" w:eastAsia="Times New Roman" w:hAnsi="Helvetica Neue" w:cs="Times New Roman"/>
@@ -65,7 +64,6 @@
         <w:t>Has a README.md file</w:t>
       </w:r>
     </w:p>
-    <w:bookmarkEnd w:id="0"/>
     <w:p>
       <w:pPr>
         <w:numPr>
@@ -155,14 +153,13 @@
         <w:spacing w:before="100" w:beforeAutospacing="1" w:after="100" w:afterAutospacing="1" w:line="349" w:lineRule="atLeast"/>
         <w:rPr>
           <w:rFonts w:ascii="Helvetica Neue" w:eastAsia="Times New Roman" w:hAnsi="Helvetica Neue" w:cs="Times New Roman"/>
-          <w:b/>
-          <w:color w:val="333333"/>
-        </w:rPr>
-      </w:pPr>
-      <w:r>
-        <w:rPr>
-          <w:rFonts w:ascii="Helvetica Neue" w:eastAsia="Times New Roman" w:hAnsi="Helvetica Neue" w:cs="Times New Roman"/>
-          <w:b/>
+          <w:color w:val="333333"/>
+        </w:rPr>
+      </w:pPr>
+      <w:bookmarkStart w:id="0" w:name="_GoBack"/>
+      <w:r>
+        <w:rPr>
+          <w:rFonts w:ascii="Helvetica Neue" w:eastAsia="Times New Roman" w:hAnsi="Helvetica Neue" w:cs="Times New Roman"/>
           <w:color w:val="333333"/>
         </w:rPr>
         <w:t xml:space="preserve">Link to your playable app deployed on </w:t>
@@ -171,7 +168,6 @@
       <w:r>
         <w:rPr>
           <w:rFonts w:ascii="Helvetica Neue" w:eastAsia="Times New Roman" w:hAnsi="Helvetica Neue" w:cs="Times New Roman"/>
-          <w:b/>
           <w:color w:val="333333"/>
         </w:rPr>
         <w:t>Github</w:t>
@@ -180,7 +176,6 @@
       <w:r>
         <w:rPr>
           <w:rFonts w:ascii="Helvetica Neue" w:eastAsia="Times New Roman" w:hAnsi="Helvetica Neue" w:cs="Times New Roman"/>
-          <w:b/>
           <w:color w:val="333333"/>
         </w:rPr>
         <w:t xml:space="preserve"> Pages (1 point)</w:t>
@@ -191,19 +186,18 @@
         <w:spacing w:after="240" w:line="349" w:lineRule="atLeast"/>
         <w:rPr>
           <w:rFonts w:ascii="Helvetica Neue" w:hAnsi="Helvetica Neue" w:cs="Times New Roman"/>
-          <w:b/>
           <w:color w:val="333333"/>
         </w:rPr>
       </w:pPr>
       <w:r>
         <w:rPr>
           <w:rFonts w:ascii="Helvetica Neue" w:hAnsi="Helvetica Neue" w:cs="Times New Roman"/>
-          <w:b/>
           <w:color w:val="333333"/>
         </w:rPr>
         <w:t>Did you complete the user stories and wireframes as specified above?</w:t>
       </w:r>
     </w:p>
+    <w:bookmarkEnd w:id="0"/>
     <w:p>
       <w:pPr>
         <w:pBdr>

</xml_diff>